<commit_message>
Cleaned up Order form and table.  Also added new docs.
</commit_message>
<xml_diff>
--- a/ProjectFiles/Documentation/Remote POS - Back-office Interaction.docx
+++ b/ProjectFiles/Documentation/Remote POS - Back-office Interaction.docx
@@ -3,6 +3,465 @@
 <w:document xmlns:wpc="http://schemas.microsoft.com/office/word/2010/wordprocessingCanvas" xmlns:cx="http://schemas.microsoft.com/office/drawing/2014/chartex" xmlns:cx1="http://schemas.microsoft.com/office/drawing/2015/9/8/chartex" xmlns:cx2="http://schemas.microsoft.com/office/drawing/2015/10/21/chartex" xmlns:cx3="http://schemas.microsoft.com/office/drawing/2016/5/9/chartex" xmlns:cx4="http://schemas.microsoft.com/office/drawing/2016/5/10/chartex" xmlns:cx5="http://schemas.microsoft.com/office/drawing/2016/5/11/chartex" xmlns:cx6="http://schemas.microsoft.com/office/drawing/2016/5/12/chartex" xmlns:cx7="http://schemas.microsoft.com/office/drawing/2016/5/13/chartex" xmlns:cx8="http://schemas.microsoft.com/office/drawing/2016/5/14/chartex" xmlns:mc="http://schemas.openxmlformats.org/markup-compatibility/2006" xmlns:aink="http://schemas.microsoft.com/office/drawing/2016/ink" xmlns:am3d="http://schemas.microsoft.com/office/drawing/2017/model3d" xmlns:o="urn:schemas-microsoft-com:office:office" xmlns:r="http://schemas.openxmlformats.org/officeDocument/2006/relationships" xmlns:m="http://schemas.openxmlformats.org/officeDocument/2006/math" xmlns:v="urn:schemas-microsoft-com:vml" xmlns:wp14="http://schemas.microsoft.com/office/word/2010/wordprocessingDrawing" xmlns:wp="http://schemas.openxmlformats.org/drawingml/2006/wordprocessingDrawing" xmlns:w10="urn:schemas-microsoft-com:office:word" xmlns:w="http://schemas.openxmlformats.org/wordprocessingml/2006/main" xmlns:w14="http://schemas.microsoft.com/office/word/2010/wordml" xmlns:w15="http://schemas.microsoft.com/office/word/2012/wordml" xmlns:w16cex="http://schemas.microsoft.com/office/word/2018/wordml/cex" xmlns:w16cid="http://schemas.microsoft.com/office/word/2016/wordml/cid" xmlns:w16="http://schemas.microsoft.com/office/word/2018/wordml" xmlns:w16sdtdh="http://schemas.microsoft.com/office/word/2020/wordml/sdtdatahash" xmlns:w16se="http://schemas.microsoft.com/office/word/2015/wordml/symex" xmlns:wpg="http://schemas.microsoft.com/office/word/2010/wordprocessingGroup" xmlns:wpi="http://schemas.microsoft.com/office/word/2010/wordprocessingInk" xmlns:wne="http://schemas.microsoft.com/office/word/2006/wordml" xmlns:wps="http://schemas.microsoft.com/office/word/2010/wordprocessingShape" mc:Ignorable="w14 w15 w16se w16cid w16 w16cex w16sdtdh wp14">
   <w:body>
     <w:p>
+      <w:r>
+        <w:rPr>
+          <w:noProof/>
+        </w:rPr>
+        <mc:AlternateContent>
+          <mc:Choice Requires="wps">
+            <w:drawing>
+              <wp:anchor distT="0" distB="0" distL="114300" distR="114300" simplePos="0" relativeHeight="251666432" behindDoc="0" locked="0" layoutInCell="1" allowOverlap="1" wp14:anchorId="38AF2000" wp14:editId="118446E4">
+                <wp:simplePos x="0" y="0"/>
+                <wp:positionH relativeFrom="column">
+                  <wp:posOffset>1726387</wp:posOffset>
+                </wp:positionH>
+                <wp:positionV relativeFrom="paragraph">
+                  <wp:posOffset>-607161</wp:posOffset>
+                </wp:positionV>
+                <wp:extent cx="4374489" cy="1265530"/>
+                <wp:effectExtent l="0" t="0" r="26670" b="11430"/>
+                <wp:wrapNone/>
+                <wp:docPr id="7" name="Text Box 7"/>
+                <wp:cNvGraphicFramePr/>
+                <a:graphic xmlns:a="http://schemas.openxmlformats.org/drawingml/2006/main">
+                  <a:graphicData uri="http://schemas.microsoft.com/office/word/2010/wordprocessingShape">
+                    <wps:wsp>
+                      <wps:cNvSpPr txBox="1"/>
+                      <wps:spPr>
+                        <a:xfrm>
+                          <a:off x="0" y="0"/>
+                          <a:ext cx="4374489" cy="1265530"/>
+                        </a:xfrm>
+                        <a:prstGeom prst="rect">
+                          <a:avLst/>
+                        </a:prstGeom>
+                        <a:solidFill>
+                          <a:schemeClr val="lt1"/>
+                        </a:solidFill>
+                        <a:ln w="6350">
+                          <a:solidFill>
+                            <a:prstClr val="black"/>
+                          </a:solidFill>
+                        </a:ln>
+                      </wps:spPr>
+                      <wps:txbx>
+                        <w:txbxContent>
+                          <w:p>
+                            <w:pPr>
+                              <w:rPr>
+                                <w:b/>
+                                <w:bCs/>
+                                <w:sz w:val="24"/>
+                                <w:szCs w:val="24"/>
+                              </w:rPr>
+                            </w:pPr>
+                            <w:r>
+                              <w:rPr>
+                                <w:b/>
+                                <w:bCs/>
+                                <w:sz w:val="24"/>
+                                <w:szCs w:val="24"/>
+                              </w:rPr>
+                              <w:t xml:space="preserve">The Remote </w:t>
+                            </w:r>
+                            <w:proofErr w:type="spellStart"/>
+                            <w:r>
+                              <w:rPr>
+                                <w:b/>
+                                <w:bCs/>
+                                <w:sz w:val="24"/>
+                                <w:szCs w:val="24"/>
+                              </w:rPr>
+                              <w:t>ftp</w:t>
+                            </w:r>
+                            <w:r>
+                              <w:rPr>
+                                <w:b/>
+                                <w:bCs/>
+                                <w:sz w:val="24"/>
+                                <w:szCs w:val="24"/>
+                              </w:rPr>
+                              <w:t>POS</w:t>
+                            </w:r>
+                            <w:proofErr w:type="spellEnd"/>
+                            <w:r>
+                              <w:rPr>
+                                <w:b/>
+                                <w:bCs/>
+                                <w:sz w:val="24"/>
+                                <w:szCs w:val="24"/>
+                              </w:rPr>
+                              <w:t xml:space="preserve"> is restricted to the order related screens.  Back-office</w:t>
+                            </w:r>
+                            <w:r>
+                              <w:rPr>
+                                <w:b/>
+                                <w:bCs/>
+                                <w:sz w:val="24"/>
+                                <w:szCs w:val="24"/>
+                              </w:rPr>
+                              <w:t xml:space="preserve"> st</w:t>
+                            </w:r>
+                            <w:r>
+                              <w:rPr>
+                                <w:b/>
+                                <w:bCs/>
+                                <w:sz w:val="24"/>
+                                <w:szCs w:val="24"/>
+                              </w:rPr>
+                              <w:t xml:space="preserve">aff will have access to all </w:t>
+                            </w:r>
+                            <w:proofErr w:type="spellStart"/>
+                            <w:r>
+                              <w:rPr>
+                                <w:b/>
+                                <w:bCs/>
+                                <w:sz w:val="24"/>
+                                <w:szCs w:val="24"/>
+                              </w:rPr>
+                              <w:t>ftp</w:t>
+                            </w:r>
+                            <w:r>
+                              <w:rPr>
+                                <w:b/>
+                                <w:bCs/>
+                                <w:sz w:val="24"/>
+                                <w:szCs w:val="24"/>
+                              </w:rPr>
+                              <w:t>POS</w:t>
+                            </w:r>
+                            <w:proofErr w:type="spellEnd"/>
+                            <w:r>
+                              <w:rPr>
+                                <w:b/>
+                                <w:bCs/>
+                                <w:sz w:val="24"/>
+                                <w:szCs w:val="24"/>
+                              </w:rPr>
+                              <w:t xml:space="preserve"> screens</w:t>
+                            </w:r>
+                            <w:r>
+                              <w:rPr>
+                                <w:b/>
+                                <w:bCs/>
+                                <w:sz w:val="24"/>
+                                <w:szCs w:val="24"/>
+                              </w:rPr>
+                              <w:t>.</w:t>
+                            </w:r>
+                            <w:r>
+                              <w:rPr>
+                                <w:b/>
+                                <w:bCs/>
+                                <w:sz w:val="24"/>
+                                <w:szCs w:val="24"/>
+                              </w:rPr>
+                              <w:t xml:space="preserve"> </w:t>
+                            </w:r>
+                          </w:p>
+                          <w:p>
+                            <w:pPr>
+                              <w:rPr>
+                                <w:b/>
+                                <w:bCs/>
+                                <w:sz w:val="24"/>
+                                <w:szCs w:val="24"/>
+                              </w:rPr>
+                            </w:pPr>
+                            <w:r>
+                              <w:rPr>
+                                <w:b/>
+                                <w:bCs/>
+                                <w:sz w:val="24"/>
+                                <w:szCs w:val="24"/>
+                              </w:rPr>
+                              <w:t xml:space="preserve">Remote </w:t>
+                            </w:r>
+                            <w:proofErr w:type="spellStart"/>
+                            <w:r>
+                              <w:rPr>
+                                <w:b/>
+                                <w:bCs/>
+                                <w:sz w:val="24"/>
+                                <w:szCs w:val="24"/>
+                              </w:rPr>
+                              <w:t>ftp</w:t>
+                            </w:r>
+                            <w:r>
+                              <w:rPr>
+                                <w:b/>
+                                <w:bCs/>
+                                <w:sz w:val="24"/>
+                                <w:szCs w:val="24"/>
+                              </w:rPr>
+                              <w:t>POS</w:t>
+                            </w:r>
+                            <w:proofErr w:type="spellEnd"/>
+                            <w:r>
+                              <w:rPr>
+                                <w:b/>
+                                <w:bCs/>
+                                <w:sz w:val="24"/>
+                                <w:szCs w:val="24"/>
+                              </w:rPr>
+                              <w:t xml:space="preserve"> application will be able to sync data </w:t>
+                            </w:r>
+                            <w:r>
+                              <w:rPr>
+                                <w:b/>
+                                <w:bCs/>
+                                <w:sz w:val="24"/>
+                                <w:szCs w:val="24"/>
+                              </w:rPr>
+                              <w:t>to the cloud (</w:t>
+                            </w:r>
+                            <w:proofErr w:type="spellStart"/>
+                            <w:r>
+                              <w:rPr>
+                                <w:b/>
+                                <w:bCs/>
+                                <w:sz w:val="24"/>
+                                <w:szCs w:val="24"/>
+                              </w:rPr>
+                              <w:t>mongoDB</w:t>
+                            </w:r>
+                            <w:proofErr w:type="spellEnd"/>
+                            <w:r>
+                              <w:rPr>
+                                <w:b/>
+                                <w:bCs/>
+                                <w:sz w:val="24"/>
+                                <w:szCs w:val="24"/>
+                              </w:rPr>
+                              <w:t xml:space="preserve"> Atlas).</w:t>
+                            </w:r>
+                          </w:p>
+                        </w:txbxContent>
+                      </wps:txbx>
+                      <wps:bodyPr rot="0" spcFirstLastPara="0" vertOverflow="overflow" horzOverflow="overflow" vert="horz" wrap="square" lIns="91440" tIns="45720" rIns="91440" bIns="45720" numCol="1" spcCol="0" rtlCol="0" fromWordArt="0" anchor="t" anchorCtr="0" forceAA="0" compatLnSpc="1">
+                        <a:prstTxWarp prst="textNoShape">
+                          <a:avLst/>
+                        </a:prstTxWarp>
+                        <a:noAutofit/>
+                      </wps:bodyPr>
+                    </wps:wsp>
+                  </a:graphicData>
+                </a:graphic>
+                <wp14:sizeRelH relativeFrom="margin">
+                  <wp14:pctWidth>0</wp14:pctWidth>
+                </wp14:sizeRelH>
+                <wp14:sizeRelV relativeFrom="margin">
+                  <wp14:pctHeight>0</wp14:pctHeight>
+                </wp14:sizeRelV>
+              </wp:anchor>
+            </w:drawing>
+          </mc:Choice>
+          <mc:Fallback>
+            <w:pict>
+              <v:shapetype w14:anchorId="38AF2000" id="_x0000_t202" coordsize="21600,21600" o:spt="202" path="m,l,21600r21600,l21600,xe">
+                <v:stroke joinstyle="miter"/>
+                <v:path gradientshapeok="t" o:connecttype="rect"/>
+              </v:shapetype>
+              <v:shape id="Text Box 7" o:spid="_x0000_s1026" type="#_x0000_t202" style="position:absolute;margin-left:135.95pt;margin-top:-47.8pt;width:344.45pt;height:99.65pt;z-index:251666432;visibility:visible;mso-wrap-style:square;mso-width-percent:0;mso-height-percent:0;mso-wrap-distance-left:9pt;mso-wrap-distance-top:0;mso-wrap-distance-right:9pt;mso-wrap-distance-bottom:0;mso-position-horizontal:absolute;mso-position-horizontal-relative:text;mso-position-vertical:absolute;mso-position-vertical-relative:text;mso-width-percent:0;mso-height-percent:0;mso-width-relative:margin;mso-height-relative:margin;v-text-anchor:top" o:gfxdata="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" fillcolor="white [3201]" strokeweight=".5pt">
+                <v:textbox>
+                  <w:txbxContent>
+                    <w:p>
+                      <w:pPr>
+                        <w:rPr>
+                          <w:b/>
+                          <w:bCs/>
+                          <w:sz w:val="24"/>
+                          <w:szCs w:val="24"/>
+                        </w:rPr>
+                      </w:pPr>
+                      <w:r>
+                        <w:rPr>
+                          <w:b/>
+                          <w:bCs/>
+                          <w:sz w:val="24"/>
+                          <w:szCs w:val="24"/>
+                        </w:rPr>
+                        <w:t xml:space="preserve">The Remote </w:t>
+                      </w:r>
+                      <w:proofErr w:type="spellStart"/>
+                      <w:r>
+                        <w:rPr>
+                          <w:b/>
+                          <w:bCs/>
+                          <w:sz w:val="24"/>
+                          <w:szCs w:val="24"/>
+                        </w:rPr>
+                        <w:t>ftp</w:t>
+                      </w:r>
+                      <w:r>
+                        <w:rPr>
+                          <w:b/>
+                          <w:bCs/>
+                          <w:sz w:val="24"/>
+                          <w:szCs w:val="24"/>
+                        </w:rPr>
+                        <w:t>POS</w:t>
+                      </w:r>
+                      <w:proofErr w:type="spellEnd"/>
+                      <w:r>
+                        <w:rPr>
+                          <w:b/>
+                          <w:bCs/>
+                          <w:sz w:val="24"/>
+                          <w:szCs w:val="24"/>
+                        </w:rPr>
+                        <w:t xml:space="preserve"> is restricted to the order related screens.  Back-office</w:t>
+                      </w:r>
+                      <w:r>
+                        <w:rPr>
+                          <w:b/>
+                          <w:bCs/>
+                          <w:sz w:val="24"/>
+                          <w:szCs w:val="24"/>
+                        </w:rPr>
+                        <w:t xml:space="preserve"> st</w:t>
+                      </w:r>
+                      <w:r>
+                        <w:rPr>
+                          <w:b/>
+                          <w:bCs/>
+                          <w:sz w:val="24"/>
+                          <w:szCs w:val="24"/>
+                        </w:rPr>
+                        <w:t xml:space="preserve">aff will have access to all </w:t>
+                      </w:r>
+                      <w:proofErr w:type="spellStart"/>
+                      <w:r>
+                        <w:rPr>
+                          <w:b/>
+                          <w:bCs/>
+                          <w:sz w:val="24"/>
+                          <w:szCs w:val="24"/>
+                        </w:rPr>
+                        <w:t>ftp</w:t>
+                      </w:r>
+                      <w:r>
+                        <w:rPr>
+                          <w:b/>
+                          <w:bCs/>
+                          <w:sz w:val="24"/>
+                          <w:szCs w:val="24"/>
+                        </w:rPr>
+                        <w:t>POS</w:t>
+                      </w:r>
+                      <w:proofErr w:type="spellEnd"/>
+                      <w:r>
+                        <w:rPr>
+                          <w:b/>
+                          <w:bCs/>
+                          <w:sz w:val="24"/>
+                          <w:szCs w:val="24"/>
+                        </w:rPr>
+                        <w:t xml:space="preserve"> screens</w:t>
+                      </w:r>
+                      <w:r>
+                        <w:rPr>
+                          <w:b/>
+                          <w:bCs/>
+                          <w:sz w:val="24"/>
+                          <w:szCs w:val="24"/>
+                        </w:rPr>
+                        <w:t>.</w:t>
+                      </w:r>
+                      <w:r>
+                        <w:rPr>
+                          <w:b/>
+                          <w:bCs/>
+                          <w:sz w:val="24"/>
+                          <w:szCs w:val="24"/>
+                        </w:rPr>
+                        <w:t xml:space="preserve"> </w:t>
+                      </w:r>
+                    </w:p>
+                    <w:p>
+                      <w:pPr>
+                        <w:rPr>
+                          <w:b/>
+                          <w:bCs/>
+                          <w:sz w:val="24"/>
+                          <w:szCs w:val="24"/>
+                        </w:rPr>
+                      </w:pPr>
+                      <w:r>
+                        <w:rPr>
+                          <w:b/>
+                          <w:bCs/>
+                          <w:sz w:val="24"/>
+                          <w:szCs w:val="24"/>
+                        </w:rPr>
+                        <w:t xml:space="preserve">Remote </w:t>
+                      </w:r>
+                      <w:proofErr w:type="spellStart"/>
+                      <w:r>
+                        <w:rPr>
+                          <w:b/>
+                          <w:bCs/>
+                          <w:sz w:val="24"/>
+                          <w:szCs w:val="24"/>
+                        </w:rPr>
+                        <w:t>ftp</w:t>
+                      </w:r>
+                      <w:r>
+                        <w:rPr>
+                          <w:b/>
+                          <w:bCs/>
+                          <w:sz w:val="24"/>
+                          <w:szCs w:val="24"/>
+                        </w:rPr>
+                        <w:t>POS</w:t>
+                      </w:r>
+                      <w:proofErr w:type="spellEnd"/>
+                      <w:r>
+                        <w:rPr>
+                          <w:b/>
+                          <w:bCs/>
+                          <w:sz w:val="24"/>
+                          <w:szCs w:val="24"/>
+                        </w:rPr>
+                        <w:t xml:space="preserve"> application will be able to sync data </w:t>
+                      </w:r>
+                      <w:r>
+                        <w:rPr>
+                          <w:b/>
+                          <w:bCs/>
+                          <w:sz w:val="24"/>
+                          <w:szCs w:val="24"/>
+                        </w:rPr>
+                        <w:t>to the cloud (</w:t>
+                      </w:r>
+                      <w:proofErr w:type="spellStart"/>
+                      <w:r>
+                        <w:rPr>
+                          <w:b/>
+                          <w:bCs/>
+                          <w:sz w:val="24"/>
+                          <w:szCs w:val="24"/>
+                        </w:rPr>
+                        <w:t>mongoDB</w:t>
+                      </w:r>
+                      <w:proofErr w:type="spellEnd"/>
+                      <w:r>
+                        <w:rPr>
+                          <w:b/>
+                          <w:bCs/>
+                          <w:sz w:val="24"/>
+                          <w:szCs w:val="24"/>
+                        </w:rPr>
+                        <w:t xml:space="preserve"> Atlas).</w:t>
+                      </w:r>
+                    </w:p>
+                  </w:txbxContent>
+                </v:textbox>
+              </v:shape>
+            </w:pict>
+          </mc:Fallback>
+        </mc:AlternateContent>
+      </w:r>
       <w:r>
         <w:rPr>
           <w:noProof/>
@@ -87,7 +546,7 @@
         <mc:AlternateContent>
           <mc:Choice Requires="wps">
             <w:drawing>
-              <wp:anchor distT="0" distB="0" distL="114300" distR="114300" simplePos="0" relativeHeight="251667456" behindDoc="0" locked="0" layoutInCell="1" allowOverlap="1" wp14:anchorId="5FC78FBC" wp14:editId="1464F6F6">
+              <wp:anchor distT="0" distB="0" distL="114300" distR="114300" simplePos="0" relativeHeight="251667456" behindDoc="0" locked="0" layoutInCell="1" allowOverlap="1" wp14:anchorId="5FC78FBC" wp14:editId="5BA252AE">
                 <wp:simplePos x="0" y="0"/>
                 <wp:positionH relativeFrom="column">
                   <wp:posOffset>1554480</wp:posOffset>
@@ -146,158 +605,12 @@
           </mc:Choice>
           <mc:Fallback>
             <w:pict>
-              <v:shape w14:anchorId="2C128AAE" id="Straight Arrow Connector 8" o:spid="_x0000_s1026" type="#_x0000_t32" style="position:absolute;margin-left:122.4pt;margin-top:186pt;width:3.6pt;height:36.75pt;flip:x;z-index:251667456;visibility:visible;mso-wrap-style:square;mso-width-percent:0;mso-height-percent:0;mso-wrap-distance-left:9pt;mso-wrap-distance-top:0;mso-wrap-distance-right:9pt;mso-wrap-distance-bottom:0;mso-position-horizontal:absolute;mso-position-horizontal-relative:text;mso-position-vertical:absolute;mso-position-vertical-relative:text;mso-width-percent:0;mso-height-percent:0;mso-width-relative:margin;mso-height-relative:margin" o:gfxdata="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" strokecolor="#4472c4 [3204]" strokeweight=".5pt">
+              <v:shapetype w14:anchorId="141FA263" id="_x0000_t32" coordsize="21600,21600" o:spt="32" o:oned="t" path="m,l21600,21600e" filled="f">
+                <v:path arrowok="t" fillok="f" o:connecttype="none"/>
+                <o:lock v:ext="edit" shapetype="t"/>
+              </v:shapetype>
+              <v:shape id="Straight Arrow Connector 8" o:spid="_x0000_s1026" type="#_x0000_t32" style="position:absolute;margin-left:122.4pt;margin-top:186pt;width:3.6pt;height:36.75pt;flip:x;z-index:251667456;visibility:visible;mso-wrap-style:square;mso-width-percent:0;mso-height-percent:0;mso-wrap-distance-left:9pt;mso-wrap-distance-top:0;mso-wrap-distance-right:9pt;mso-wrap-distance-bottom:0;mso-position-horizontal:absolute;mso-position-horizontal-relative:text;mso-position-vertical:absolute;mso-position-vertical-relative:text;mso-width-percent:0;mso-height-percent:0;mso-width-relative:margin;mso-height-relative:margin" o:gfxdata="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" strokecolor="#4472c4 [3204]" strokeweight=".5pt">
                 <v:stroke startarrow="block" endarrow="block" joinstyle="miter"/>
-              </v:shape>
-            </w:pict>
-          </mc:Fallback>
-        </mc:AlternateContent>
-      </w:r>
-      <w:r>
-        <w:rPr>
-          <w:noProof/>
-        </w:rPr>
-        <mc:AlternateContent>
-          <mc:Choice Requires="wps">
-            <w:drawing>
-              <wp:anchor distT="0" distB="0" distL="114300" distR="114300" simplePos="0" relativeHeight="251666432" behindDoc="0" locked="0" layoutInCell="1" allowOverlap="1" wp14:anchorId="38AF2000" wp14:editId="28E471D6">
-                <wp:simplePos x="0" y="0"/>
-                <wp:positionH relativeFrom="column">
-                  <wp:posOffset>1838325</wp:posOffset>
-                </wp:positionH>
-                <wp:positionV relativeFrom="paragraph">
-                  <wp:posOffset>-323850</wp:posOffset>
-                </wp:positionV>
-                <wp:extent cx="3781425" cy="1200150"/>
-                <wp:effectExtent l="0" t="0" r="28575" b="19050"/>
-                <wp:wrapNone/>
-                <wp:docPr id="7" name="Text Box 7"/>
-                <wp:cNvGraphicFramePr/>
-                <a:graphic xmlns:a="http://schemas.openxmlformats.org/drawingml/2006/main">
-                  <a:graphicData uri="http://schemas.microsoft.com/office/word/2010/wordprocessingShape">
-                    <wps:wsp>
-                      <wps:cNvSpPr txBox="1"/>
-                      <wps:spPr>
-                        <a:xfrm>
-                          <a:off x="0" y="0"/>
-                          <a:ext cx="3781425" cy="1200150"/>
-                        </a:xfrm>
-                        <a:prstGeom prst="rect">
-                          <a:avLst/>
-                        </a:prstGeom>
-                        <a:solidFill>
-                          <a:schemeClr val="lt1"/>
-                        </a:solidFill>
-                        <a:ln w="6350">
-                          <a:solidFill>
-                            <a:prstClr val="black"/>
-                          </a:solidFill>
-                        </a:ln>
-                      </wps:spPr>
-                      <wps:txbx>
-                        <w:txbxContent>
-                          <w:p>
-                            <w:pPr>
-                              <w:rPr>
-                                <w:b/>
-                                <w:bCs/>
-                                <w:sz w:val="24"/>
-                                <w:szCs w:val="24"/>
-                              </w:rPr>
-                            </w:pPr>
-                            <w:r>
-                              <w:rPr>
-                                <w:b/>
-                                <w:bCs/>
-                                <w:sz w:val="24"/>
-                                <w:szCs w:val="24"/>
-                              </w:rPr>
-                              <w:t xml:space="preserve">Remote POS application will be able to sync data from </w:t>
-                            </w:r>
-                            <w:r>
-                              <w:rPr>
-                                <w:b/>
-                                <w:bCs/>
-                                <w:sz w:val="24"/>
-                                <w:szCs w:val="24"/>
-                              </w:rPr>
-                              <w:t>Back-office</w:t>
-                            </w:r>
-                            <w:r>
-                              <w:rPr>
-                                <w:b/>
-                                <w:bCs/>
-                                <w:sz w:val="24"/>
-                                <w:szCs w:val="24"/>
-                              </w:rPr>
-                              <w:t xml:space="preserve"> application when internet/WIFI connection is available.  While communication between the remote and back office is not available, data (orders created) from the remote stay safe in its own database.</w:t>
-                            </w:r>
-                          </w:p>
-                        </w:txbxContent>
-                      </wps:txbx>
-                      <wps:bodyPr rot="0" spcFirstLastPara="0" vertOverflow="overflow" horzOverflow="overflow" vert="horz" wrap="square" lIns="91440" tIns="45720" rIns="91440" bIns="45720" numCol="1" spcCol="0" rtlCol="0" fromWordArt="0" anchor="t" anchorCtr="0" forceAA="0" compatLnSpc="1">
-                        <a:prstTxWarp prst="textNoShape">
-                          <a:avLst/>
-                        </a:prstTxWarp>
-                        <a:noAutofit/>
-                      </wps:bodyPr>
-                    </wps:wsp>
-                  </a:graphicData>
-                </a:graphic>
-                <wp14:sizeRelH relativeFrom="margin">
-                  <wp14:pctWidth>0</wp14:pctWidth>
-                </wp14:sizeRelH>
-              </wp:anchor>
-            </w:drawing>
-          </mc:Choice>
-          <mc:Fallback>
-            <w:pict>
-              <v:shapetype w14:anchorId="38AF2000" id="_x0000_t202" coordsize="21600,21600" o:spt="202" path="m,l,21600r21600,l21600,xe">
-                <v:stroke joinstyle="miter"/>
-                <v:path gradientshapeok="t" o:connecttype="rect"/>
-              </v:shapetype>
-              <v:shape id="Text Box 7" o:spid="_x0000_s1026" type="#_x0000_t202" style="position:absolute;margin-left:144.75pt;margin-top:-25.5pt;width:297.75pt;height:94.5pt;z-index:251666432;visibility:visible;mso-wrap-style:square;mso-width-percent:0;mso-wrap-distance-left:9pt;mso-wrap-distance-top:0;mso-wrap-distance-right:9pt;mso-wrap-distance-bottom:0;mso-position-horizontal:absolute;mso-position-horizontal-relative:text;mso-position-vertical:absolute;mso-position-vertical-relative:text;mso-width-percent:0;mso-width-relative:margin;v-text-anchor:top" o:gfxdata="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" fillcolor="white [3201]" strokeweight=".5pt">
-                <v:textbox>
-                  <w:txbxContent>
-                    <w:p>
-                      <w:pPr>
-                        <w:rPr>
-                          <w:b/>
-                          <w:bCs/>
-                          <w:sz w:val="24"/>
-                          <w:szCs w:val="24"/>
-                        </w:rPr>
-                      </w:pPr>
-                      <w:r>
-                        <w:rPr>
-                          <w:b/>
-                          <w:bCs/>
-                          <w:sz w:val="24"/>
-                          <w:szCs w:val="24"/>
-                        </w:rPr>
-                        <w:t xml:space="preserve">Remote POS application will be able to sync data from </w:t>
-                      </w:r>
-                      <w:r>
-                        <w:rPr>
-                          <w:b/>
-                          <w:bCs/>
-                          <w:sz w:val="24"/>
-                          <w:szCs w:val="24"/>
-                        </w:rPr>
-                        <w:t>Back-office</w:t>
-                      </w:r>
-                      <w:r>
-                        <w:rPr>
-                          <w:b/>
-                          <w:bCs/>
-                          <w:sz w:val="24"/>
-                          <w:szCs w:val="24"/>
-                        </w:rPr>
-                        <w:t xml:space="preserve"> application when internet/WIFI connection is available.  While communication between the remote and back office is not available, data (orders created) from the remote stay safe in its own database.</w:t>
-                      </w:r>
-                    </w:p>
-                  </w:txbxContent>
-                </v:textbox>
               </v:shape>
             </w:pict>
           </mc:Fallback>
@@ -522,13 +835,14 @@
                             <w:pPr>
                               <w:jc w:val="center"/>
                             </w:pPr>
-                            <w:proofErr w:type="gramStart"/>
-                            <w:r>
-                              <w:t>Back office</w:t>
-                            </w:r>
-                            <w:proofErr w:type="gramEnd"/>
-                            <w:r>
-                              <w:t xml:space="preserve"> application</w:t>
+                            <w:r>
+                              <w:t>Back</w:t>
+                            </w:r>
+                            <w:r>
+                              <w:t>-</w:t>
+                            </w:r>
+                            <w:r>
+                              <w:t xml:space="preserve">office </w:t>
                             </w:r>
                           </w:p>
                         </w:txbxContent>
@@ -558,13 +872,14 @@
                       <w:pPr>
                         <w:jc w:val="center"/>
                       </w:pPr>
-                      <w:proofErr w:type="gramStart"/>
-                      <w:r>
-                        <w:t>Back office</w:t>
-                      </w:r>
-                      <w:proofErr w:type="gramEnd"/>
-                      <w:r>
-                        <w:t xml:space="preserve"> application</w:t>
+                      <w:r>
+                        <w:t>Back</w:t>
+                      </w:r>
+                      <w:r>
+                        <w:t>-</w:t>
+                      </w:r>
+                      <w:r>
+                        <w:t xml:space="preserve">office </w:t>
                       </w:r>
                     </w:p>
                   </w:txbxContent>
@@ -724,7 +1039,18 @@
                               <w:jc w:val="center"/>
                             </w:pPr>
                             <w:r>
-                              <w:t>Remote POS application</w:t>
+                              <w:t xml:space="preserve">Remote </w:t>
+                            </w:r>
+                            <w:proofErr w:type="spellStart"/>
+                            <w:r>
+                              <w:t>ftp</w:t>
+                            </w:r>
+                            <w:r>
+                              <w:t>POS</w:t>
+                            </w:r>
+                            <w:proofErr w:type="spellEnd"/>
+                            <w:r>
+                              <w:t xml:space="preserve"> </w:t>
                             </w:r>
                           </w:p>
                         </w:txbxContent>
@@ -751,7 +1077,18 @@
                         <w:jc w:val="center"/>
                       </w:pPr>
                       <w:r>
-                        <w:t>Remote POS application</w:t>
+                        <w:t xml:space="preserve">Remote </w:t>
+                      </w:r>
+                      <w:proofErr w:type="spellStart"/>
+                      <w:r>
+                        <w:t>ftp</w:t>
+                      </w:r>
+                      <w:r>
+                        <w:t>POS</w:t>
+                      </w:r>
+                      <w:proofErr w:type="spellEnd"/>
+                      <w:r>
+                        <w:t xml:space="preserve"> </w:t>
                       </w:r>
                     </w:p>
                   </w:txbxContent>
@@ -770,6 +1107,127 @@
     </w:sectPr>
   </w:body>
 </w:document>
+</file>
+
+<file path=word/numbering.xml><?xml version="1.0" encoding="utf-8"?>
+<w:numbering xmlns:wpc="http://schemas.microsoft.com/office/word/2010/wordprocessingCanvas" xmlns:cx="http://schemas.microsoft.com/office/drawing/2014/chartex" xmlns:cx1="http://schemas.microsoft.com/office/drawing/2015/9/8/chartex" xmlns:cx2="http://schemas.microsoft.com/office/drawing/2015/10/21/chartex" xmlns:cx3="http://schemas.microsoft.com/office/drawing/2016/5/9/chartex" xmlns:cx4="http://schemas.microsoft.com/office/drawing/2016/5/10/chartex" xmlns:cx5="http://schemas.microsoft.com/office/drawing/2016/5/11/chartex" xmlns:cx6="http://schemas.microsoft.com/office/drawing/2016/5/12/chartex" xmlns:cx7="http://schemas.microsoft.com/office/drawing/2016/5/13/chartex" xmlns:cx8="http://schemas.microsoft.com/office/drawing/2016/5/14/chartex" xmlns:mc="http://schemas.openxmlformats.org/markup-compatibility/2006" xmlns:aink="http://schemas.microsoft.com/office/drawing/2016/ink" xmlns:am3d="http://schemas.microsoft.com/office/drawing/2017/model3d" xmlns:o="urn:schemas-microsoft-com:office:office" xmlns:r="http://schemas.openxmlformats.org/officeDocument/2006/relationships" xmlns:m="http://schemas.openxmlformats.org/officeDocument/2006/math" xmlns:v="urn:schemas-microsoft-com:vml" xmlns:wp14="http://schemas.microsoft.com/office/word/2010/wordprocessingDrawing" xmlns:wp="http://schemas.openxmlformats.org/drawingml/2006/wordprocessingDrawing" xmlns:w10="urn:schemas-microsoft-com:office:word" xmlns:w="http://schemas.openxmlformats.org/wordprocessingml/2006/main" xmlns:w14="http://schemas.microsoft.com/office/word/2010/wordml" xmlns:w15="http://schemas.microsoft.com/office/word/2012/wordml" xmlns:w16cex="http://schemas.microsoft.com/office/word/2018/wordml/cex" xmlns:w16cid="http://schemas.microsoft.com/office/word/2016/wordml/cid" xmlns:w16="http://schemas.microsoft.com/office/word/2018/wordml" xmlns:w16sdtdh="http://schemas.microsoft.com/office/word/2020/wordml/sdtdatahash" xmlns:w16se="http://schemas.microsoft.com/office/word/2015/wordml/symex" xmlns:wpg="http://schemas.microsoft.com/office/word/2010/wordprocessingGroup" xmlns:wpi="http://schemas.microsoft.com/office/word/2010/wordprocessingInk" xmlns:wne="http://schemas.microsoft.com/office/word/2006/wordml" xmlns:wps="http://schemas.microsoft.com/office/word/2010/wordprocessingShape" mc:Ignorable="w14 w15 w16se w16cid w16 w16cex w16sdtdh wp14">
+  <w:abstractNum w:abstractNumId="0" w15:restartNumberingAfterBreak="0">
+    <w:nsid w:val="14C21066"/>
+    <w:multiLevelType w:val="hybridMultilevel"/>
+    <w:tmpl w:val="B752546E"/>
+    <w:lvl w:ilvl="0" w:tplc="10090001">
+      <w:start w:val="1"/>
+      <w:numFmt w:val="bullet"/>
+      <w:lvlText w:val=""/>
+      <w:lvlJc w:val="left"/>
+      <w:pPr>
+        <w:ind w:left="720" w:hanging="360"/>
+      </w:pPr>
+      <w:rPr>
+        <w:rFonts w:ascii="Symbol" w:hAnsi="Symbol" w:hint="default"/>
+      </w:rPr>
+    </w:lvl>
+    <w:lvl w:ilvl="1" w:tplc="10090003" w:tentative="1">
+      <w:start w:val="1"/>
+      <w:numFmt w:val="bullet"/>
+      <w:lvlText w:val="o"/>
+      <w:lvlJc w:val="left"/>
+      <w:pPr>
+        <w:ind w:left="1440" w:hanging="360"/>
+      </w:pPr>
+      <w:rPr>
+        <w:rFonts w:ascii="Courier New" w:hAnsi="Courier New" w:cs="Courier New" w:hint="default"/>
+      </w:rPr>
+    </w:lvl>
+    <w:lvl w:ilvl="2" w:tplc="10090005" w:tentative="1">
+      <w:start w:val="1"/>
+      <w:numFmt w:val="bullet"/>
+      <w:lvlText w:val=""/>
+      <w:lvlJc w:val="left"/>
+      <w:pPr>
+        <w:ind w:left="2160" w:hanging="360"/>
+      </w:pPr>
+      <w:rPr>
+        <w:rFonts w:ascii="Wingdings" w:hAnsi="Wingdings" w:hint="default"/>
+      </w:rPr>
+    </w:lvl>
+    <w:lvl w:ilvl="3" w:tplc="10090001" w:tentative="1">
+      <w:start w:val="1"/>
+      <w:numFmt w:val="bullet"/>
+      <w:lvlText w:val=""/>
+      <w:lvlJc w:val="left"/>
+      <w:pPr>
+        <w:ind w:left="2880" w:hanging="360"/>
+      </w:pPr>
+      <w:rPr>
+        <w:rFonts w:ascii="Symbol" w:hAnsi="Symbol" w:hint="default"/>
+      </w:rPr>
+    </w:lvl>
+    <w:lvl w:ilvl="4" w:tplc="10090003" w:tentative="1">
+      <w:start w:val="1"/>
+      <w:numFmt w:val="bullet"/>
+      <w:lvlText w:val="o"/>
+      <w:lvlJc w:val="left"/>
+      <w:pPr>
+        <w:ind w:left="3600" w:hanging="360"/>
+      </w:pPr>
+      <w:rPr>
+        <w:rFonts w:ascii="Courier New" w:hAnsi="Courier New" w:cs="Courier New" w:hint="default"/>
+      </w:rPr>
+    </w:lvl>
+    <w:lvl w:ilvl="5" w:tplc="10090005" w:tentative="1">
+      <w:start w:val="1"/>
+      <w:numFmt w:val="bullet"/>
+      <w:lvlText w:val=""/>
+      <w:lvlJc w:val="left"/>
+      <w:pPr>
+        <w:ind w:left="4320" w:hanging="360"/>
+      </w:pPr>
+      <w:rPr>
+        <w:rFonts w:ascii="Wingdings" w:hAnsi="Wingdings" w:hint="default"/>
+      </w:rPr>
+    </w:lvl>
+    <w:lvl w:ilvl="6" w:tplc="10090001" w:tentative="1">
+      <w:start w:val="1"/>
+      <w:numFmt w:val="bullet"/>
+      <w:lvlText w:val=""/>
+      <w:lvlJc w:val="left"/>
+      <w:pPr>
+        <w:ind w:left="5040" w:hanging="360"/>
+      </w:pPr>
+      <w:rPr>
+        <w:rFonts w:ascii="Symbol" w:hAnsi="Symbol" w:hint="default"/>
+      </w:rPr>
+    </w:lvl>
+    <w:lvl w:ilvl="7" w:tplc="10090003" w:tentative="1">
+      <w:start w:val="1"/>
+      <w:numFmt w:val="bullet"/>
+      <w:lvlText w:val="o"/>
+      <w:lvlJc w:val="left"/>
+      <w:pPr>
+        <w:ind w:left="5760" w:hanging="360"/>
+      </w:pPr>
+      <w:rPr>
+        <w:rFonts w:ascii="Courier New" w:hAnsi="Courier New" w:cs="Courier New" w:hint="default"/>
+      </w:rPr>
+    </w:lvl>
+    <w:lvl w:ilvl="8" w:tplc="10090005" w:tentative="1">
+      <w:start w:val="1"/>
+      <w:numFmt w:val="bullet"/>
+      <w:lvlText w:val=""/>
+      <w:lvlJc w:val="left"/>
+      <w:pPr>
+        <w:ind w:left="6480" w:hanging="360"/>
+      </w:pPr>
+      <w:rPr>
+        <w:rFonts w:ascii="Wingdings" w:hAnsi="Wingdings" w:hint="default"/>
+      </w:rPr>
+    </w:lvl>
+  </w:abstractNum>
+  <w:num w:numId="1">
+    <w:abstractNumId w:val="0"/>
+  </w:num>
+</w:numbering>
 </file>
 
 <file path=word/styles.xml><?xml version="1.0" encoding="utf-8"?>
@@ -895,6 +1353,7 @@
     <w:lsdException w:name="HTML Sample" w:semiHidden="1" w:unhideWhenUsed="1"/>
     <w:lsdException w:name="HTML Typewriter" w:semiHidden="1" w:unhideWhenUsed="1"/>
     <w:lsdException w:name="HTML Variable" w:semiHidden="1" w:unhideWhenUsed="1"/>
+    <w:lsdException w:name="Normal Table" w:semiHidden="1" w:unhideWhenUsed="1"/>
     <w:lsdException w:name="annotation subject" w:semiHidden="1" w:unhideWhenUsed="1"/>
     <w:lsdException w:name="No List" w:semiHidden="1" w:unhideWhenUsed="1"/>
     <w:lsdException w:name="Outline List 1" w:semiHidden="1" w:unhideWhenUsed="1"/>
@@ -941,8 +1400,10 @@
     <w:lsdException w:name="Table Subtle 2" w:semiHidden="1" w:unhideWhenUsed="1"/>
     <w:lsdException w:name="Table Web 1" w:semiHidden="1" w:unhideWhenUsed="1"/>
     <w:lsdException w:name="Table Web 2" w:semiHidden="1" w:unhideWhenUsed="1"/>
+    <w:lsdException w:name="Table Web 3" w:semiHidden="1" w:unhideWhenUsed="1"/>
     <w:lsdException w:name="Balloon Text" w:semiHidden="1" w:unhideWhenUsed="1"/>
     <w:lsdException w:name="Table Grid" w:uiPriority="39"/>
+    <w:lsdException w:name="Table Theme" w:semiHidden="1" w:unhideWhenUsed="1"/>
     <w:lsdException w:name="Placeholder Text" w:semiHidden="1"/>
     <w:lsdException w:name="No Spacing" w:uiPriority="1" w:qFormat="1"/>
     <w:lsdException w:name="Light Shading" w:uiPriority="60"/>
@@ -1195,6 +1656,17 @@
     <w:uiPriority w:val="99"/>
     <w:semiHidden/>
     <w:unhideWhenUsed/>
+  </w:style>
+  <w:style w:type="paragraph" w:styleId="ListParagraph">
+    <w:name w:val="List Paragraph"/>
+    <w:basedOn w:val="Normal"/>
+    <w:uiPriority w:val="34"/>
+    <w:qFormat/>
+    <w:rsid w:val="000E661C"/>
+    <w:pPr>
+      <w:ind w:left="720"/>
+      <w:contextualSpacing/>
+    </w:pPr>
   </w:style>
 </w:styles>
 </file>

</xml_diff>